<commit_message>
fjernet gammelt tomt dokument
</commit_message>
<xml_diff>
--- a/Arbeidsdokument eksamen webutvikling Amanda Torstensen.docx
+++ b/Arbeidsdokument eksamen webutvikling Amanda Torstensen.docx
@@ -2,86 +2,1749 @@
 <file path=word/document.xml><?xml version="1.0" encoding="utf-8"?>
 <w:document xmlns:wpc="http://schemas.microsoft.com/office/word/2010/wordprocessingCanvas" xmlns:cx="http://schemas.microsoft.com/office/drawing/2014/chartex" xmlns:cx1="http://schemas.microsoft.com/office/drawing/2015/9/8/chartex" xmlns:cx2="http://schemas.microsoft.com/office/drawing/2015/10/21/chartex" xmlns:cx3="http://schemas.microsoft.com/office/drawing/2016/5/9/chartex" xmlns:cx4="http://schemas.microsoft.com/office/drawing/2016/5/10/chartex" xmlns:cx5="http://schemas.microsoft.com/office/drawing/2016/5/11/chartex" xmlns:cx6="http://schemas.microsoft.com/office/drawing/2016/5/12/chartex" xmlns:cx7="http://schemas.microsoft.com/office/drawing/2016/5/13/chartex" xmlns:cx8="http://schemas.microsoft.com/office/drawing/2016/5/14/chartex" xmlns:mc="http://schemas.openxmlformats.org/markup-compatibility/2006" xmlns:aink="http://schemas.microsoft.com/office/drawing/2016/ink" xmlns:am3d="http://schemas.microsoft.com/office/drawing/2017/model3d" xmlns:o="urn:schemas-microsoft-com:office:office" xmlns:oel="http://schemas.microsoft.com/office/2019/extlst" xmlns:r="http://schemas.openxmlformats.org/officeDocument/2006/relationships" xmlns:m="http://schemas.openxmlformats.org/officeDocument/2006/math" xmlns:v="urn:schemas-microsoft-com:vml" xmlns:wp14="http://schemas.microsoft.com/office/word/2010/wordprocessingDrawing" xmlns:wp="http://schemas.openxmlformats.org/drawingml/2006/wordprocessingDrawing" xmlns:w10="urn:schemas-microsoft-com:office:word" xmlns:w="http://schemas.openxmlformats.org/wordprocessingml/2006/main" xmlns:w14="http://schemas.microsoft.com/office/word/2010/wordml" xmlns:w15="http://schemas.microsoft.com/office/word/2012/wordml" xmlns:w16cex="http://schemas.microsoft.com/office/word/2018/wordml/cex" xmlns:w16cid="http://schemas.microsoft.com/office/word/2016/wordml/cid" xmlns:w16="http://schemas.microsoft.com/office/word/2018/wordml" xmlns:w16du="http://schemas.microsoft.com/office/word/2023/wordml/word16du" xmlns:w16sdtdh="http://schemas.microsoft.com/office/word/2020/wordml/sdtdatahash" xmlns:w16se="http://schemas.microsoft.com/office/word/2015/wordml/symex" xmlns:wpg="http://schemas.microsoft.com/office/word/2010/wordprocessingGroup" xmlns:wpi="http://schemas.microsoft.com/office/word/2010/wordprocessingInk" xmlns:wne="http://schemas.microsoft.com/office/word/2006/wordml" xmlns:wps="http://schemas.microsoft.com/office/word/2010/wordprocessingShape" mc:Ignorable="w14 w15 w16se w16cid w16 w16cex w16sdtdh w16du wp14">
   <w:body>
-    <w:p/>
-    <w:p>
-      <w:r>
-        <w:t xml:space="preserve">    Vanskelighetsgrad (minstekrav, D, C, B eller A).</w:t>
-      </w:r>
-    </w:p>
-    <w:p/>
-    <w:p>
-      <w:r>
+    <w:p>
+      <w:pPr>
+        <w:spacing w:line="360" w:lineRule="auto"/>
+        <w:rPr>
+          <w:rFonts w:ascii="Calibri" w:hAnsi="Calibri" w:cs="Calibri"/>
+          <w:sz w:val="36"/>
+          <w:szCs w:val="36"/>
+          <w:lang w:val="nn-NO"/>
+        </w:rPr>
+      </w:pPr>
+      <w:r>
+        <w:rPr>
+          <w:rFonts w:ascii="Calibri" w:hAnsi="Calibri" w:cs="Calibri"/>
+          <w:sz w:val="36"/>
+          <w:szCs w:val="36"/>
+          <w:lang w:val="nn-NO"/>
+        </w:rPr>
+        <w:t>Arbeidsdokument for eksamen i webutvikling 2024</w:t>
+      </w:r>
+    </w:p>
+    <w:p>
+      <w:pPr>
+        <w:spacing w:line="360" w:lineRule="auto"/>
+        <w:rPr>
+          <w:rFonts w:ascii="Calibri" w:hAnsi="Calibri" w:cs="Calibri"/>
+          <w:lang w:val="nn-NO"/>
+        </w:rPr>
+      </w:pPr>
+    </w:p>
+    <w:p>
+      <w:pPr>
+        <w:spacing w:line="360" w:lineRule="auto"/>
+        <w:jc w:val="center"/>
+        <w:rPr>
+          <w:rFonts w:ascii="Calibri" w:hAnsi="Calibri" w:cs="Calibri"/>
+          <w:sz w:val="28"/>
+          <w:szCs w:val="28"/>
+        </w:rPr>
+      </w:pPr>
+      <w:r>
+        <w:rPr>
+          <w:rFonts w:ascii="Calibri" w:hAnsi="Calibri" w:cs="Calibri"/>
+          <w:sz w:val="28"/>
+          <w:szCs w:val="28"/>
+        </w:rPr>
+        <w:t>Vanskelighetsgrad (minstekrav, D, C, B eller A).</w:t>
+      </w:r>
+    </w:p>
+    <w:p>
+      <w:pPr>
+        <w:spacing w:line="360" w:lineRule="auto"/>
+        <w:rPr>
+          <w:rFonts w:ascii="Calibri" w:hAnsi="Calibri" w:cs="Calibri"/>
+        </w:rPr>
+      </w:pPr>
+      <w:r>
+        <w:rPr>
+          <w:rFonts w:ascii="Calibri" w:hAnsi="Calibri" w:cs="Calibri"/>
+        </w:rPr>
         <w:t xml:space="preserve">Jeg har valgt å gå for karakter E (minstekrav) for eksamensoppgaven i webutvikling 2024. </w:t>
       </w:r>
     </w:p>
-    <w:p/>
-    <w:p>
-      <w:r>
-        <w:t xml:space="preserve">    Eventuelle forutsetninger hvis oppgaveteksten er uklar eller uten klare rammer.</w:t>
-      </w:r>
-    </w:p>
-    <w:p/>
-    <w:p>
-      <w:r>
-        <w:t xml:space="preserve">    Redegjørelse for utfordringer som eventuelt ikke ble løst.</w:t>
-      </w:r>
-    </w:p>
-    <w:p/>
-    <w:p>
-      <w:r>
-        <w:t xml:space="preserve">    Kilder til all dokumentasjon brukt under eksamensarbeidet.</w:t>
-      </w:r>
-    </w:p>
-    <w:p/>
-    <w:p>
-      <w:r>
-        <w:t xml:space="preserve">    Link til </w:t>
-      </w:r>
-      <w:proofErr w:type="spellStart"/>
-      <w:r>
-        <w:t>github</w:t>
-      </w:r>
-      <w:proofErr w:type="spellEnd"/>
-      <w:r>
+    <w:p>
+      <w:pPr>
+        <w:spacing w:line="360" w:lineRule="auto"/>
+        <w:rPr>
+          <w:rFonts w:ascii="Calibri" w:hAnsi="Calibri" w:cs="Calibri"/>
+        </w:rPr>
+      </w:pPr>
+    </w:p>
+    <w:p>
+      <w:pPr>
+        <w:spacing w:line="360" w:lineRule="auto"/>
+        <w:rPr>
+          <w:rFonts w:ascii="Calibri" w:hAnsi="Calibri" w:cs="Calibri"/>
+          <w:sz w:val="28"/>
+          <w:szCs w:val="28"/>
+        </w:rPr>
+      </w:pPr>
+      <w:r>
+        <w:rPr>
+          <w:rFonts w:ascii="Calibri" w:hAnsi="Calibri" w:cs="Calibri"/>
+          <w:sz w:val="28"/>
+          <w:szCs w:val="28"/>
+        </w:rPr>
+        <w:t>Eventuelle forutsetninger hvis oppgaveteksten er uklar eller uten klare rammer.</w:t>
+      </w:r>
+    </w:p>
+    <w:p>
+      <w:pPr>
+        <w:spacing w:line="360" w:lineRule="auto"/>
+        <w:jc w:val="center"/>
+        <w:rPr>
+          <w:rFonts w:ascii="Calibri" w:hAnsi="Calibri" w:cs="Calibri"/>
+        </w:rPr>
+      </w:pPr>
+      <w:r>
+        <w:rPr>
+          <w:rFonts w:ascii="Calibri" w:hAnsi="Calibri" w:cs="Calibri"/>
+        </w:rPr>
+        <w:t>Bilder</w:t>
+      </w:r>
+    </w:p>
+    <w:p>
+      <w:pPr>
+        <w:spacing w:line="360" w:lineRule="auto"/>
+        <w:rPr>
+          <w:rStyle w:val="Hyperkobling"/>
+          <w:rFonts w:ascii="Calibri" w:hAnsi="Calibri" w:cs="Calibri"/>
+        </w:rPr>
+      </w:pPr>
+      <w:r>
+        <w:rPr>
+          <w:rFonts w:ascii="Calibri" w:hAnsi="Calibri" w:cs="Calibri"/>
+        </w:rPr>
+        <w:t xml:space="preserve">Det står i </w:t>
+      </w:r>
+      <w:r>
+        <w:rPr>
+          <w:rFonts w:ascii="Calibri" w:hAnsi="Calibri" w:cs="Calibri"/>
+        </w:rPr>
+        <w:t>oppgaveteksten</w:t>
+      </w:r>
+      <w:r>
+        <w:rPr>
+          <w:rFonts w:ascii="Calibri" w:hAnsi="Calibri" w:cs="Calibri"/>
+        </w:rPr>
+        <w:t>:</w:t>
+      </w:r>
+      <w:r>
+        <w:rPr>
+          <w:rFonts w:ascii="Calibri" w:hAnsi="Calibri" w:cs="Calibri"/>
+        </w:rPr>
+        <w:t xml:space="preserve"> til minstekravet kan dere bruke den samme https://picsum.photos/ lenka/bilde på hele</w:t>
+      </w:r>
+      <w:r>
+        <w:rPr>
+          <w:rFonts w:ascii="Calibri" w:hAnsi="Calibri" w:cs="Calibri"/>
+        </w:rPr>
         <w:t xml:space="preserve"> </w:t>
       </w:r>
-      <w:proofErr w:type="spellStart"/>
-      <w:r>
-        <w:t>repo</w:t>
-      </w:r>
-      <w:proofErr w:type="spellEnd"/>
-      <w:r>
-        <w:t xml:space="preserve"> (husk at det må være </w:t>
-      </w:r>
-      <w:proofErr w:type="spellStart"/>
-      <w:r>
-        <w:t>public</w:t>
-      </w:r>
-      <w:proofErr w:type="spellEnd"/>
-      <w:r>
-        <w:t>)</w:t>
-      </w:r>
-    </w:p>
-    <w:p/>
-    <w:p>
+      <w:r>
+        <w:rPr>
+          <w:rFonts w:ascii="Calibri" w:hAnsi="Calibri" w:cs="Calibri"/>
+        </w:rPr>
+        <w:t>nettstedet.</w:t>
+      </w:r>
+      <w:r>
+        <w:rPr>
+          <w:rFonts w:ascii="Calibri" w:hAnsi="Calibri" w:cs="Calibri"/>
+        </w:rPr>
+        <w:t xml:space="preserve"> Jeg valgte derimot å benytte meg av flere bilder for </w:t>
+      </w:r>
+      <w:r>
+        <w:rPr>
+          <w:rFonts w:ascii="Calibri" w:hAnsi="Calibri" w:cs="Calibri"/>
+        </w:rPr>
+        <w:t>litt</w:t>
+      </w:r>
+      <w:r>
+        <w:rPr>
+          <w:rFonts w:ascii="Calibri" w:hAnsi="Calibri" w:cs="Calibri"/>
+        </w:rPr>
+        <w:t xml:space="preserve"> variasjon</w:t>
+      </w:r>
+      <w:r>
+        <w:rPr>
+          <w:rFonts w:ascii="Calibri" w:hAnsi="Calibri" w:cs="Calibri"/>
+        </w:rPr>
+        <w:t xml:space="preserve">. </w:t>
+      </w:r>
+      <w:r>
+        <w:rPr>
+          <w:rFonts w:ascii="Calibri" w:hAnsi="Calibri" w:cs="Calibri"/>
+        </w:rPr>
+        <w:t>Jeg har derfor valgt å bruke</w:t>
+      </w:r>
+      <w:r>
+        <w:rPr>
+          <w:rFonts w:ascii="Calibri" w:hAnsi="Calibri" w:cs="Calibri"/>
+        </w:rPr>
+        <w:t xml:space="preserve"> ett bilde for produkter, ett for anmeldelser, og ett for lignende produkter på produktsiden. </w:t>
+      </w:r>
+      <w:r>
+        <w:rPr>
+          <w:rFonts w:ascii="Calibri" w:hAnsi="Calibri" w:cs="Calibri"/>
+        </w:rPr>
+        <w:t xml:space="preserve">Alle bilder er plukket ut fra </w:t>
+      </w:r>
       <w:hyperlink r:id="rId7" w:history="1">
         <w:r>
           <w:rPr>
             <w:rStyle w:val="Hyperkobling"/>
+            <w:rFonts w:ascii="Calibri" w:hAnsi="Calibri" w:cs="Calibri"/>
           </w:rPr>
-          <w:t>https://github.com/Amandatorst/Eksamen.Nettbutikk</w:t>
+          <w:t>https://picsum.p</w:t>
+        </w:r>
+        <w:r>
+          <w:rPr>
+            <w:rStyle w:val="Hyperkobling"/>
+            <w:rFonts w:ascii="Calibri" w:hAnsi="Calibri" w:cs="Calibri"/>
+          </w:rPr>
+          <w:t>h</w:t>
+        </w:r>
+        <w:r>
+          <w:rPr>
+            <w:rStyle w:val="Hyperkobling"/>
+            <w:rFonts w:ascii="Calibri" w:hAnsi="Calibri" w:cs="Calibri"/>
+          </w:rPr>
+          <w:t>otos/</w:t>
         </w:r>
       </w:hyperlink>
-    </w:p>
-    <w:p/>
-    <w:p/>
-    <w:p>
-      <w:r>
+      <w:r>
+        <w:rPr>
+          <w:rStyle w:val="Hyperkobling"/>
+          <w:rFonts w:ascii="Calibri" w:hAnsi="Calibri" w:cs="Calibri"/>
+        </w:rPr>
+        <w:t xml:space="preserve"> </w:t>
+      </w:r>
+      <w:r>
+        <w:rPr>
+          <w:rStyle w:val="Hyperkobling"/>
+          <w:rFonts w:ascii="Calibri" w:hAnsi="Calibri" w:cs="Calibri"/>
+          <w:color w:val="0D0D0D" w:themeColor="text1" w:themeTint="F2"/>
+          <w:u w:val="none"/>
+        </w:rPr>
+        <w:t xml:space="preserve">og lagret lokalt i prosjektet. </w:t>
+      </w:r>
+    </w:p>
+    <w:p>
+      <w:pPr>
+        <w:spacing w:line="360" w:lineRule="auto"/>
+        <w:rPr>
+          <w:rFonts w:ascii="Calibri" w:hAnsi="Calibri" w:cs="Calibri"/>
+        </w:rPr>
+      </w:pPr>
+    </w:p>
+    <w:p>
+      <w:pPr>
+        <w:spacing w:line="360" w:lineRule="auto"/>
+        <w:jc w:val="center"/>
+        <w:rPr>
+          <w:rStyle w:val="Hyperkobling"/>
+          <w:rFonts w:ascii="Calibri" w:hAnsi="Calibri" w:cs="Calibri"/>
+          <w:color w:val="0D0D0D" w:themeColor="text1" w:themeTint="F2"/>
+          <w:u w:val="none"/>
+        </w:rPr>
+      </w:pPr>
+    </w:p>
+    <w:p>
+      <w:pPr>
+        <w:spacing w:line="360" w:lineRule="auto"/>
+        <w:jc w:val="center"/>
+        <w:rPr>
+          <w:rStyle w:val="Hyperkobling"/>
+          <w:rFonts w:ascii="Calibri" w:hAnsi="Calibri" w:cs="Calibri"/>
+          <w:color w:val="0D0D0D" w:themeColor="text1" w:themeTint="F2"/>
+          <w:u w:val="none"/>
+        </w:rPr>
+      </w:pPr>
+      <w:r>
+        <w:rPr>
+          <w:rStyle w:val="Hyperkobling"/>
+          <w:rFonts w:ascii="Calibri" w:hAnsi="Calibri" w:cs="Calibri"/>
+          <w:color w:val="0D0D0D" w:themeColor="text1" w:themeTint="F2"/>
+          <w:u w:val="none"/>
+        </w:rPr>
+        <w:t>Anmeldelser</w:t>
+      </w:r>
+    </w:p>
+    <w:p>
+      <w:pPr>
+        <w:spacing w:line="360" w:lineRule="auto"/>
+        <w:rPr>
+          <w:rStyle w:val="Hyperkobling"/>
+          <w:rFonts w:ascii="Calibri" w:hAnsi="Calibri" w:cs="Calibri"/>
+        </w:rPr>
+      </w:pPr>
+      <w:r>
+        <w:rPr>
+          <w:rStyle w:val="Hyperkobling"/>
+          <w:rFonts w:ascii="Calibri" w:hAnsi="Calibri" w:cs="Calibri"/>
+          <w:color w:val="0D0D0D" w:themeColor="text1" w:themeTint="F2"/>
+          <w:u w:val="none"/>
+        </w:rPr>
+        <w:t>I oppgaven står det</w:t>
+      </w:r>
+      <w:r>
+        <w:rPr>
+          <w:rStyle w:val="Hyperkobling"/>
+          <w:rFonts w:ascii="Calibri" w:hAnsi="Calibri" w:cs="Calibri"/>
+          <w:color w:val="0D0D0D" w:themeColor="text1" w:themeTint="F2"/>
+          <w:u w:val="none"/>
+        </w:rPr>
+        <w:t xml:space="preserve"> at innholdet skulle falle under hverandre, men ikke i hvilken rekkefølge. Jeg valgte å sette navnet til brukeren øverst, overprofilbilde- slik at bare selve anmeldelsen kommer under bildet. Her valgte jeg også å sette inn stjerner slik at det så mer ekte ut. </w:t>
+      </w:r>
+    </w:p>
+    <w:p>
+      <w:pPr>
+        <w:spacing w:line="360" w:lineRule="auto"/>
+        <w:rPr>
+          <w:rFonts w:ascii="Calibri" w:hAnsi="Calibri" w:cs="Calibri"/>
+        </w:rPr>
+      </w:pPr>
+    </w:p>
+    <w:p>
+      <w:pPr>
+        <w:spacing w:line="360" w:lineRule="auto"/>
+        <w:jc w:val="center"/>
+        <w:rPr>
+          <w:rStyle w:val="Hyperkobling"/>
+          <w:rFonts w:ascii="Calibri" w:hAnsi="Calibri" w:cs="Calibri"/>
+          <w:color w:val="0D0D0D" w:themeColor="text1" w:themeTint="F2"/>
+          <w:u w:val="none"/>
+        </w:rPr>
+      </w:pPr>
+      <w:r>
+        <w:rPr>
+          <w:rStyle w:val="Hyperkobling"/>
+          <w:rFonts w:ascii="Calibri" w:hAnsi="Calibri" w:cs="Calibri"/>
+          <w:color w:val="0D0D0D" w:themeColor="text1" w:themeTint="F2"/>
+          <w:u w:val="none"/>
+        </w:rPr>
+        <w:t>Lignende produkter</w:t>
+      </w:r>
+    </w:p>
+    <w:p>
+      <w:pPr>
+        <w:spacing w:line="360" w:lineRule="auto"/>
+        <w:rPr>
+          <w:rFonts w:ascii="Calibri" w:hAnsi="Calibri" w:cs="Calibri"/>
+          <w:color w:val="0D0D0D" w:themeColor="text1" w:themeTint="F2"/>
+        </w:rPr>
+      </w:pPr>
+      <w:r>
+        <w:rPr>
+          <w:rStyle w:val="Hyperkobling"/>
+          <w:rFonts w:ascii="Calibri" w:hAnsi="Calibri" w:cs="Calibri"/>
+          <w:color w:val="0D0D0D" w:themeColor="text1" w:themeTint="F2"/>
+          <w:u w:val="none"/>
+        </w:rPr>
+        <w:t xml:space="preserve">Her valgte jeg å bruke et annet bilde enn på forsiden for å </w:t>
+      </w:r>
+      <w:r>
+        <w:rPr>
+          <w:rStyle w:val="Hyperkobling"/>
+          <w:rFonts w:ascii="Calibri" w:hAnsi="Calibri" w:cs="Calibri"/>
+          <w:color w:val="0D0D0D" w:themeColor="text1" w:themeTint="F2"/>
+          <w:u w:val="none"/>
+        </w:rPr>
+        <w:t xml:space="preserve">hjelpe å </w:t>
+      </w:r>
+      <w:r>
+        <w:rPr>
+          <w:rStyle w:val="Hyperkobling"/>
+          <w:rFonts w:ascii="Calibri" w:hAnsi="Calibri" w:cs="Calibri"/>
+          <w:color w:val="0D0D0D" w:themeColor="text1" w:themeTint="F2"/>
+          <w:u w:val="none"/>
+        </w:rPr>
+        <w:t>skille mellom seksjonene. Dette var også gjort i eksempelbildet, men jeg beholdt samme oppsett</w:t>
+      </w:r>
+      <w:r>
+        <w:rPr>
+          <w:rStyle w:val="Hyperkobling"/>
+          <w:rFonts w:ascii="Calibri" w:hAnsi="Calibri" w:cs="Calibri"/>
+          <w:color w:val="0D0D0D" w:themeColor="text1" w:themeTint="F2"/>
+          <w:u w:val="none"/>
+        </w:rPr>
+        <w:t xml:space="preserve"> </w:t>
+      </w:r>
+      <w:r>
+        <w:rPr>
+          <w:rStyle w:val="Hyperkobling"/>
+          <w:rFonts w:ascii="Calibri" w:hAnsi="Calibri" w:cs="Calibri"/>
+          <w:color w:val="0D0D0D" w:themeColor="text1" w:themeTint="F2"/>
+          <w:u w:val="none"/>
+        </w:rPr>
+        <w:t>som produktkortene på forsiden, slik det står i oppgaven</w:t>
+      </w:r>
+      <w:r>
+        <w:rPr>
+          <w:rStyle w:val="Hyperkobling"/>
+          <w:rFonts w:ascii="Calibri" w:hAnsi="Calibri" w:cs="Calibri"/>
+          <w:color w:val="0D0D0D" w:themeColor="text1" w:themeTint="F2"/>
+          <w:u w:val="none"/>
+        </w:rPr>
+        <w:t>,</w:t>
+      </w:r>
+      <w:r>
+        <w:rPr>
+          <w:rStyle w:val="Hyperkobling"/>
+          <w:rFonts w:ascii="Calibri" w:hAnsi="Calibri" w:cs="Calibri"/>
+          <w:color w:val="0D0D0D" w:themeColor="text1" w:themeTint="F2"/>
+          <w:u w:val="none"/>
+        </w:rPr>
+        <w:t xml:space="preserve"> at alt innhold faller under hverandre. </w:t>
+      </w:r>
+    </w:p>
+    <w:p>
+      <w:pPr>
+        <w:spacing w:line="360" w:lineRule="auto"/>
+        <w:rPr>
+          <w:rFonts w:ascii="Calibri" w:hAnsi="Calibri" w:cs="Calibri"/>
+        </w:rPr>
+      </w:pPr>
+    </w:p>
+    <w:p>
+      <w:pPr>
+        <w:spacing w:line="360" w:lineRule="auto"/>
+        <w:jc w:val="center"/>
+        <w:rPr>
+          <w:rFonts w:ascii="Calibri" w:hAnsi="Calibri" w:cs="Calibri"/>
+        </w:rPr>
+      </w:pPr>
+      <w:r>
+        <w:rPr>
+          <w:rFonts w:ascii="Calibri" w:hAnsi="Calibri" w:cs="Calibri"/>
+        </w:rPr>
+        <w:t xml:space="preserve">Seksjon 3 i </w:t>
+      </w:r>
+      <w:proofErr w:type="spellStart"/>
+      <w:r>
+        <w:rPr>
+          <w:rFonts w:ascii="Calibri" w:hAnsi="Calibri" w:cs="Calibri"/>
+        </w:rPr>
+        <w:t>footer</w:t>
+      </w:r>
+      <w:proofErr w:type="spellEnd"/>
+    </w:p>
+    <w:p>
+      <w:pPr>
+        <w:spacing w:line="360" w:lineRule="auto"/>
+        <w:rPr>
+          <w:rFonts w:ascii="Calibri" w:hAnsi="Calibri" w:cs="Calibri"/>
+        </w:rPr>
+      </w:pPr>
+      <w:r>
+        <w:rPr>
+          <w:rFonts w:ascii="Calibri" w:hAnsi="Calibri" w:cs="Calibri"/>
+        </w:rPr>
+        <w:t>Det sto ikke</w:t>
+      </w:r>
+      <w:r>
+        <w:rPr>
+          <w:rFonts w:ascii="Calibri" w:hAnsi="Calibri" w:cs="Calibri"/>
+        </w:rPr>
+        <w:t xml:space="preserve"> i oppgaven</w:t>
+      </w:r>
+      <w:r>
+        <w:rPr>
+          <w:rFonts w:ascii="Calibri" w:hAnsi="Calibri" w:cs="Calibri"/>
+        </w:rPr>
+        <w:t xml:space="preserve"> hvilke navigasjonslenker andre enn tilgjengelighets</w:t>
+      </w:r>
+      <w:r>
+        <w:rPr>
+          <w:rFonts w:ascii="Calibri" w:hAnsi="Calibri" w:cs="Calibri"/>
+        </w:rPr>
+        <w:t>e</w:t>
+      </w:r>
+      <w:r>
+        <w:rPr>
+          <w:rFonts w:ascii="Calibri" w:hAnsi="Calibri" w:cs="Calibri"/>
+        </w:rPr>
+        <w:t>rklæringen som skulle stå i seksjon 3</w:t>
+      </w:r>
+      <w:r>
+        <w:rPr>
+          <w:rFonts w:ascii="Calibri" w:hAnsi="Calibri" w:cs="Calibri"/>
+        </w:rPr>
+        <w:t xml:space="preserve">; Snarveier, i </w:t>
+      </w:r>
+      <w:proofErr w:type="spellStart"/>
+      <w:r>
+        <w:rPr>
+          <w:rFonts w:ascii="Calibri" w:hAnsi="Calibri" w:cs="Calibri"/>
+        </w:rPr>
+        <w:t>footeren</w:t>
+      </w:r>
+      <w:proofErr w:type="spellEnd"/>
+      <w:r>
+        <w:rPr>
+          <w:rFonts w:ascii="Calibri" w:hAnsi="Calibri" w:cs="Calibri"/>
+        </w:rPr>
+        <w:t>.</w:t>
+      </w:r>
+      <w:r>
+        <w:rPr>
+          <w:rFonts w:ascii="Calibri" w:hAnsi="Calibri" w:cs="Calibri"/>
+        </w:rPr>
+        <w:t xml:space="preserve"> Her hjalp ikke skjermbildene heller. Skjermbildene </w:t>
+      </w:r>
+      <w:r>
+        <w:rPr>
+          <w:rFonts w:ascii="Calibri" w:hAnsi="Calibri" w:cs="Calibri"/>
+        </w:rPr>
+        <w:t xml:space="preserve">av minstekravet </w:t>
+      </w:r>
+      <w:r>
+        <w:rPr>
+          <w:rFonts w:ascii="Calibri" w:hAnsi="Calibri" w:cs="Calibri"/>
+        </w:rPr>
+        <w:t>hadde ikke tilgjengelighets</w:t>
+      </w:r>
+      <w:r>
+        <w:rPr>
+          <w:rFonts w:ascii="Calibri" w:hAnsi="Calibri" w:cs="Calibri"/>
+        </w:rPr>
+        <w:t>e</w:t>
+      </w:r>
+      <w:r>
+        <w:rPr>
+          <w:rFonts w:ascii="Calibri" w:hAnsi="Calibri" w:cs="Calibri"/>
+        </w:rPr>
+        <w:t>rklæringen i seksjonen</w:t>
+      </w:r>
+      <w:r>
+        <w:rPr>
+          <w:rFonts w:ascii="Calibri" w:hAnsi="Calibri" w:cs="Calibri"/>
+        </w:rPr>
+        <w:t xml:space="preserve"> i det hele tatt,</w:t>
+      </w:r>
+      <w:r>
+        <w:rPr>
+          <w:rFonts w:ascii="Calibri" w:hAnsi="Calibri" w:cs="Calibri"/>
+        </w:rPr>
+        <w:t xml:space="preserve"> så</w:t>
+      </w:r>
+      <w:r>
+        <w:rPr>
+          <w:rFonts w:ascii="Calibri" w:hAnsi="Calibri" w:cs="Calibri"/>
+        </w:rPr>
+        <w:t xml:space="preserve"> det</w:t>
+      </w:r>
+      <w:r>
+        <w:rPr>
+          <w:rFonts w:ascii="Calibri" w:hAnsi="Calibri" w:cs="Calibri"/>
+        </w:rPr>
+        <w:t xml:space="preserve"> var ikke klart om jeg skulle følge dette skjermbildet eller ikke. </w:t>
+      </w:r>
+    </w:p>
+    <w:p>
+      <w:pPr>
+        <w:spacing w:line="360" w:lineRule="auto"/>
+        <w:rPr>
+          <w:rFonts w:ascii="Calibri" w:hAnsi="Calibri" w:cs="Calibri"/>
+        </w:rPr>
+      </w:pPr>
+    </w:p>
+    <w:p>
+      <w:pPr>
+        <w:spacing w:line="360" w:lineRule="auto"/>
+        <w:rPr>
+          <w:rFonts w:ascii="Calibri" w:hAnsi="Calibri" w:cs="Calibri"/>
+        </w:rPr>
+      </w:pPr>
+      <w:r>
+        <w:rPr>
+          <w:rFonts w:ascii="Calibri" w:hAnsi="Calibri" w:cs="Calibri"/>
+        </w:rPr>
+        <w:lastRenderedPageBreak/>
+        <w:t>I tillegg</w:t>
+      </w:r>
+      <w:r>
+        <w:rPr>
+          <w:rFonts w:ascii="Calibri" w:hAnsi="Calibri" w:cs="Calibri"/>
+        </w:rPr>
+        <w:t xml:space="preserve"> forteller oppgaven at man </w:t>
+      </w:r>
+      <w:r>
+        <w:rPr>
+          <w:rFonts w:ascii="Calibri" w:hAnsi="Calibri" w:cs="Calibri"/>
+        </w:rPr>
+        <w:t xml:space="preserve">skal lenke malen opp som beskrevet i lenken under, men på </w:t>
+      </w:r>
+      <w:proofErr w:type="spellStart"/>
+      <w:r>
+        <w:rPr>
+          <w:rFonts w:ascii="Calibri" w:hAnsi="Calibri" w:cs="Calibri"/>
+        </w:rPr>
+        <w:t>uutilsynets</w:t>
+      </w:r>
+      <w:proofErr w:type="spellEnd"/>
+      <w:r>
+        <w:rPr>
+          <w:rFonts w:ascii="Calibri" w:hAnsi="Calibri" w:cs="Calibri"/>
+        </w:rPr>
+        <w:t xml:space="preserve"> nettsider står det at man </w:t>
+      </w:r>
+      <w:r>
+        <w:rPr>
+          <w:rFonts w:ascii="Calibri" w:hAnsi="Calibri" w:cs="Calibri"/>
+          <w:u w:val="single"/>
+        </w:rPr>
+        <w:t>ikke</w:t>
+      </w:r>
+      <w:r>
+        <w:rPr>
+          <w:rFonts w:ascii="Calibri" w:hAnsi="Calibri" w:cs="Calibri"/>
+        </w:rPr>
+        <w:t xml:space="preserve"> skal lenke opp malen, </w:t>
+      </w:r>
+      <w:r>
+        <w:rPr>
+          <w:rFonts w:ascii="Calibri" w:hAnsi="Calibri" w:cs="Calibri"/>
+        </w:rPr>
+        <w:t>men bruke den som</w:t>
+      </w:r>
+      <w:r>
+        <w:rPr>
+          <w:rFonts w:ascii="Calibri" w:hAnsi="Calibri" w:cs="Calibri"/>
+        </w:rPr>
+        <w:t xml:space="preserve"> et verktøy for å formulere en komplett </w:t>
+      </w:r>
+      <w:r>
+        <w:rPr>
+          <w:rFonts w:ascii="Calibri" w:hAnsi="Calibri" w:cs="Calibri"/>
+        </w:rPr>
+        <w:t>tilgjengelighets</w:t>
+      </w:r>
+      <w:r>
+        <w:rPr>
+          <w:rFonts w:ascii="Calibri" w:hAnsi="Calibri" w:cs="Calibri"/>
+        </w:rPr>
+        <w:t>e</w:t>
+      </w:r>
+      <w:r>
+        <w:rPr>
+          <w:rFonts w:ascii="Calibri" w:hAnsi="Calibri" w:cs="Calibri"/>
+        </w:rPr>
+        <w:t>rklæring</w:t>
+      </w:r>
+      <w:r>
+        <w:rPr>
+          <w:rFonts w:ascii="Calibri" w:hAnsi="Calibri" w:cs="Calibri"/>
+        </w:rPr>
+        <w:t xml:space="preserve">. Her står det </w:t>
+      </w:r>
+      <w:r>
+        <w:rPr>
+          <w:rFonts w:ascii="Calibri" w:hAnsi="Calibri" w:cs="Calibri"/>
+        </w:rPr>
+        <w:t>og</w:t>
+      </w:r>
+      <w:r>
+        <w:rPr>
+          <w:rFonts w:ascii="Calibri" w:hAnsi="Calibri" w:cs="Calibri"/>
+        </w:rPr>
+        <w:t>så</w:t>
+      </w:r>
+      <w:r>
+        <w:rPr>
+          <w:rFonts w:ascii="Calibri" w:hAnsi="Calibri" w:cs="Calibri"/>
+        </w:rPr>
+        <w:t xml:space="preserve"> at private virksomheter ikke skal ha </w:t>
+      </w:r>
+      <w:r>
+        <w:rPr>
+          <w:rFonts w:ascii="Calibri" w:hAnsi="Calibri" w:cs="Calibri"/>
+        </w:rPr>
+        <w:t>tilgjengelighets</w:t>
+      </w:r>
+      <w:r>
+        <w:rPr>
+          <w:rFonts w:ascii="Calibri" w:hAnsi="Calibri" w:cs="Calibri"/>
+        </w:rPr>
+        <w:t>e</w:t>
+      </w:r>
+      <w:r>
+        <w:rPr>
+          <w:rFonts w:ascii="Calibri" w:hAnsi="Calibri" w:cs="Calibri"/>
+        </w:rPr>
+        <w:t>rklæri</w:t>
+      </w:r>
+      <w:r>
+        <w:rPr>
+          <w:rFonts w:ascii="Calibri" w:hAnsi="Calibri" w:cs="Calibri"/>
+        </w:rPr>
+        <w:t>ng</w:t>
+      </w:r>
+      <w:r>
+        <w:rPr>
+          <w:rFonts w:ascii="Calibri" w:hAnsi="Calibri" w:cs="Calibri"/>
+        </w:rPr>
+        <w:t>, noe som gjorde det forvirrende og vanskelig å forstå hva man skulle gjøre</w:t>
+      </w:r>
+      <w:r>
+        <w:rPr>
+          <w:rFonts w:ascii="Calibri" w:hAnsi="Calibri" w:cs="Calibri"/>
+        </w:rPr>
+        <w:t>.</w:t>
+      </w:r>
+    </w:p>
+    <w:p>
+      <w:pPr>
+        <w:spacing w:line="360" w:lineRule="auto"/>
+        <w:rPr>
+          <w:rFonts w:ascii="Calibri" w:hAnsi="Calibri" w:cs="Calibri"/>
+        </w:rPr>
+      </w:pPr>
+    </w:p>
+    <w:p>
+      <w:pPr>
+        <w:spacing w:line="360" w:lineRule="auto"/>
+        <w:jc w:val="center"/>
+        <w:rPr>
+          <w:rFonts w:ascii="Calibri" w:hAnsi="Calibri" w:cs="Calibri"/>
+        </w:rPr>
+      </w:pPr>
+      <w:r>
+        <w:rPr>
+          <w:rFonts w:ascii="Calibri" w:hAnsi="Calibri" w:cs="Calibri"/>
+        </w:rPr>
+        <w:t>Sosiale medier</w:t>
+      </w:r>
+      <w:r>
+        <w:rPr>
+          <w:rFonts w:ascii="Calibri" w:hAnsi="Calibri" w:cs="Calibri"/>
+        </w:rPr>
+        <w:t xml:space="preserve"> seksjon i </w:t>
+      </w:r>
+      <w:proofErr w:type="spellStart"/>
+      <w:r>
+        <w:rPr>
+          <w:rFonts w:ascii="Calibri" w:hAnsi="Calibri" w:cs="Calibri"/>
+        </w:rPr>
+        <w:t>footer</w:t>
+      </w:r>
+      <w:proofErr w:type="spellEnd"/>
+    </w:p>
+    <w:p>
+      <w:pPr>
+        <w:spacing w:line="360" w:lineRule="auto"/>
+        <w:rPr>
+          <w:rFonts w:ascii="Calibri" w:hAnsi="Calibri" w:cs="Calibri"/>
+        </w:rPr>
+      </w:pPr>
+      <w:r>
+        <w:rPr>
+          <w:rFonts w:ascii="Calibri" w:hAnsi="Calibri" w:cs="Calibri"/>
+        </w:rPr>
+        <w:t xml:space="preserve">Sidene </w:t>
+      </w:r>
+      <w:r>
+        <w:rPr>
+          <w:rFonts w:ascii="Calibri" w:hAnsi="Calibri" w:cs="Calibri"/>
+        </w:rPr>
+        <w:t xml:space="preserve">som skulle lenkes til </w:t>
+      </w:r>
+      <w:r>
+        <w:rPr>
+          <w:rFonts w:ascii="Calibri" w:hAnsi="Calibri" w:cs="Calibri"/>
+        </w:rPr>
+        <w:t>krever innlogging</w:t>
+      </w:r>
+      <w:r>
+        <w:rPr>
+          <w:rFonts w:ascii="Calibri" w:hAnsi="Calibri" w:cs="Calibri"/>
+        </w:rPr>
+        <w:t>.</w:t>
+      </w:r>
+      <w:r>
+        <w:rPr>
+          <w:rFonts w:ascii="Calibri" w:hAnsi="Calibri" w:cs="Calibri"/>
+        </w:rPr>
+        <w:t xml:space="preserve"> </w:t>
+      </w:r>
+      <w:r>
+        <w:rPr>
+          <w:rFonts w:ascii="Calibri" w:hAnsi="Calibri" w:cs="Calibri"/>
+        </w:rPr>
+        <w:t>Derfor vil</w:t>
+      </w:r>
+      <w:r>
+        <w:rPr>
+          <w:rFonts w:ascii="Calibri" w:hAnsi="Calibri" w:cs="Calibri"/>
+        </w:rPr>
+        <w:t xml:space="preserve"> brukeren komme til hovedsidene etter innlogging. </w:t>
+      </w:r>
+    </w:p>
+    <w:p>
+      <w:pPr>
+        <w:spacing w:line="360" w:lineRule="auto"/>
+        <w:rPr>
+          <w:rFonts w:ascii="Calibri" w:hAnsi="Calibri" w:cs="Calibri"/>
+        </w:rPr>
+      </w:pPr>
+    </w:p>
+    <w:p>
+      <w:pPr>
+        <w:spacing w:line="360" w:lineRule="auto"/>
+        <w:jc w:val="center"/>
+        <w:rPr>
+          <w:rFonts w:ascii="Calibri" w:hAnsi="Calibri" w:cs="Calibri"/>
+        </w:rPr>
+      </w:pPr>
+      <w:r>
+        <w:rPr>
+          <w:rFonts w:ascii="Calibri" w:hAnsi="Calibri" w:cs="Calibri"/>
+        </w:rPr>
+        <w:t>Produktbilder</w:t>
+      </w:r>
+    </w:p>
+    <w:p>
+      <w:pPr>
+        <w:spacing w:line="360" w:lineRule="auto"/>
+        <w:rPr>
+          <w:rFonts w:ascii="Calibri" w:hAnsi="Calibri" w:cs="Calibri"/>
+        </w:rPr>
+      </w:pPr>
+      <w:r>
+        <w:rPr>
+          <w:rFonts w:ascii="Calibri" w:hAnsi="Calibri" w:cs="Calibri"/>
+        </w:rPr>
+        <w:t xml:space="preserve">I oppgaven under </w:t>
+      </w:r>
+      <w:proofErr w:type="spellStart"/>
+      <w:r>
+        <w:rPr>
+          <w:rFonts w:ascii="Calibri" w:hAnsi="Calibri" w:cs="Calibri"/>
+        </w:rPr>
+        <w:t>css</w:t>
+      </w:r>
+      <w:proofErr w:type="spellEnd"/>
+      <w:r>
+        <w:rPr>
+          <w:rFonts w:ascii="Calibri" w:hAnsi="Calibri" w:cs="Calibri"/>
+        </w:rPr>
+        <w:t>-delen av produktsiden står det at bilder skal være like store og ligge under hverandre. Dette motstrider med krav</w:t>
+      </w:r>
+      <w:r>
+        <w:rPr>
+          <w:rFonts w:ascii="Calibri" w:hAnsi="Calibri" w:cs="Calibri"/>
+        </w:rPr>
+        <w:t>et i html-delen</w:t>
+      </w:r>
+      <w:r>
+        <w:rPr>
+          <w:rFonts w:ascii="Calibri" w:hAnsi="Calibri" w:cs="Calibri"/>
+        </w:rPr>
+        <w:t xml:space="preserve"> om ett stort og tre mindre bilder</w:t>
+      </w:r>
+      <w:r>
+        <w:rPr>
+          <w:rFonts w:ascii="Calibri" w:hAnsi="Calibri" w:cs="Calibri"/>
+        </w:rPr>
+        <w:t xml:space="preserve">. Begge kravene </w:t>
+      </w:r>
+      <w:r>
+        <w:rPr>
+          <w:rFonts w:ascii="Calibri" w:hAnsi="Calibri" w:cs="Calibri"/>
+        </w:rPr>
+        <w:t>er beskrevet</w:t>
+      </w:r>
+      <w:r>
+        <w:rPr>
+          <w:rFonts w:ascii="Calibri" w:hAnsi="Calibri" w:cs="Calibri"/>
+        </w:rPr>
+        <w:t xml:space="preserve"> </w:t>
+      </w:r>
+      <w:r>
+        <w:rPr>
+          <w:rFonts w:ascii="Calibri" w:hAnsi="Calibri" w:cs="Calibri"/>
+        </w:rPr>
+        <w:t>i</w:t>
+      </w:r>
+      <w:r>
+        <w:rPr>
+          <w:rFonts w:ascii="Calibri" w:hAnsi="Calibri" w:cs="Calibri"/>
+        </w:rPr>
+        <w:t xml:space="preserve"> minstekravet (karakter E).</w:t>
+      </w:r>
+    </w:p>
+    <w:p>
+      <w:pPr>
+        <w:spacing w:line="360" w:lineRule="auto"/>
+        <w:rPr>
+          <w:rFonts w:ascii="Calibri" w:hAnsi="Calibri" w:cs="Calibri"/>
+        </w:rPr>
+      </w:pPr>
+      <w:r>
+        <w:rPr>
+          <w:rFonts w:ascii="Calibri" w:hAnsi="Calibri" w:cs="Calibri"/>
+        </w:rPr>
+        <w:t>Jeg h</w:t>
+      </w:r>
+      <w:r>
+        <w:rPr>
+          <w:rFonts w:ascii="Calibri" w:hAnsi="Calibri" w:cs="Calibri"/>
+        </w:rPr>
+        <w:t xml:space="preserve">åper på forståelse for at jeg har </w:t>
+      </w:r>
+      <w:r>
+        <w:rPr>
+          <w:rFonts w:ascii="Calibri" w:hAnsi="Calibri" w:cs="Calibri"/>
+        </w:rPr>
+        <w:t xml:space="preserve">fulgt html-kravet som </w:t>
+      </w:r>
+      <w:r>
+        <w:rPr>
+          <w:rFonts w:ascii="Calibri" w:hAnsi="Calibri" w:cs="Calibri"/>
+        </w:rPr>
+        <w:t xml:space="preserve">viser at jeg </w:t>
+      </w:r>
+      <w:r>
+        <w:rPr>
+          <w:rFonts w:ascii="Calibri" w:hAnsi="Calibri" w:cs="Calibri"/>
+        </w:rPr>
+        <w:t xml:space="preserve">også </w:t>
+      </w:r>
+      <w:r>
+        <w:rPr>
+          <w:rFonts w:ascii="Calibri" w:hAnsi="Calibri" w:cs="Calibri"/>
+        </w:rPr>
+        <w:t xml:space="preserve">mestrer </w:t>
+      </w:r>
+      <w:r>
+        <w:rPr>
+          <w:rFonts w:ascii="Calibri" w:hAnsi="Calibri" w:cs="Calibri"/>
+        </w:rPr>
+        <w:t xml:space="preserve">forskjellige størrelser og plasseringer. </w:t>
+      </w:r>
+    </w:p>
+    <w:p>
+      <w:pPr>
+        <w:spacing w:line="360" w:lineRule="auto"/>
+        <w:rPr>
+          <w:rFonts w:ascii="Calibri" w:hAnsi="Calibri" w:cs="Calibri"/>
+        </w:rPr>
+      </w:pPr>
+    </w:p>
+    <w:p>
+      <w:pPr>
+        <w:spacing w:line="360" w:lineRule="auto"/>
+        <w:jc w:val="center"/>
+        <w:rPr>
+          <w:rStyle w:val="Hyperkobling"/>
+          <w:rFonts w:ascii="Calibri" w:hAnsi="Calibri" w:cs="Calibri"/>
+          <w:color w:val="0D0D0D" w:themeColor="text1" w:themeTint="F2"/>
+          <w:sz w:val="32"/>
+          <w:szCs w:val="32"/>
+          <w:u w:val="none"/>
+        </w:rPr>
+      </w:pPr>
+      <w:r>
+        <w:rPr>
+          <w:rStyle w:val="Hyperkobling"/>
+          <w:rFonts w:ascii="Calibri" w:hAnsi="Calibri" w:cs="Calibri"/>
+          <w:color w:val="0D0D0D" w:themeColor="text1" w:themeTint="F2"/>
+          <w:sz w:val="32"/>
+          <w:szCs w:val="32"/>
+          <w:u w:val="none"/>
+        </w:rPr>
+        <w:t>Oppsett</w:t>
+      </w:r>
+    </w:p>
+    <w:p>
+      <w:pPr>
+        <w:spacing w:line="360" w:lineRule="auto"/>
+        <w:rPr>
+          <w:rStyle w:val="Hyperkobling"/>
+          <w:rFonts w:ascii="Calibri" w:hAnsi="Calibri" w:cs="Calibri"/>
+          <w:color w:val="0D0D0D" w:themeColor="text1" w:themeTint="F2"/>
+          <w:u w:val="none"/>
+        </w:rPr>
+      </w:pPr>
+      <w:r>
+        <w:rPr>
+          <w:rStyle w:val="Hyperkobling"/>
+          <w:rFonts w:ascii="Calibri" w:hAnsi="Calibri" w:cs="Calibri"/>
+          <w:color w:val="0D0D0D" w:themeColor="text1" w:themeTint="F2"/>
+          <w:u w:val="none"/>
+        </w:rPr>
+        <w:t xml:space="preserve">Jeg har valgt å seksjonere deler av koden for å gjøre det lettere å holde oversikten. Dette skjer spesielt i </w:t>
+      </w:r>
+      <w:proofErr w:type="spellStart"/>
+      <w:r>
+        <w:rPr>
+          <w:rStyle w:val="Hyperkobling"/>
+          <w:rFonts w:ascii="Calibri" w:hAnsi="Calibri" w:cs="Calibri"/>
+          <w:color w:val="0D0D0D" w:themeColor="text1" w:themeTint="F2"/>
+          <w:u w:val="none"/>
+        </w:rPr>
+        <w:t>css</w:t>
+      </w:r>
+      <w:proofErr w:type="spellEnd"/>
+      <w:r>
+        <w:rPr>
+          <w:rStyle w:val="Hyperkobling"/>
+          <w:rFonts w:ascii="Calibri" w:hAnsi="Calibri" w:cs="Calibri"/>
+          <w:color w:val="0D0D0D" w:themeColor="text1" w:themeTint="F2"/>
+          <w:u w:val="none"/>
+        </w:rPr>
+        <w:t xml:space="preserve"> </w:t>
+      </w:r>
+      <w:proofErr w:type="spellStart"/>
+      <w:proofErr w:type="gramStart"/>
+      <w:r>
+        <w:rPr>
+          <w:rStyle w:val="Hyperkobling"/>
+          <w:rFonts w:ascii="Calibri" w:hAnsi="Calibri" w:cs="Calibri"/>
+          <w:color w:val="0D0D0D" w:themeColor="text1" w:themeTint="F2"/>
+          <w:u w:val="none"/>
+        </w:rPr>
+        <w:t>stylesheet.</w:t>
+      </w:r>
+      <w:r>
+        <w:rPr>
+          <w:rStyle w:val="Hyperkobling"/>
+          <w:rFonts w:ascii="Calibri" w:hAnsi="Calibri" w:cs="Calibri"/>
+          <w:color w:val="0D0D0D" w:themeColor="text1" w:themeTint="F2"/>
+          <w:u w:val="none"/>
+        </w:rPr>
+        <w:t>Her</w:t>
+      </w:r>
+      <w:proofErr w:type="spellEnd"/>
+      <w:proofErr w:type="gramEnd"/>
+      <w:r>
+        <w:rPr>
+          <w:rStyle w:val="Hyperkobling"/>
+          <w:rFonts w:ascii="Calibri" w:hAnsi="Calibri" w:cs="Calibri"/>
+          <w:color w:val="0D0D0D" w:themeColor="text1" w:themeTint="F2"/>
+          <w:u w:val="none"/>
+        </w:rPr>
+        <w:t xml:space="preserve"> har jeg delt dem opp </w:t>
+      </w:r>
+      <w:r>
+        <w:rPr>
+          <w:rStyle w:val="Hyperkobling"/>
+          <w:rFonts w:ascii="Calibri" w:hAnsi="Calibri" w:cs="Calibri"/>
+          <w:color w:val="0D0D0D" w:themeColor="text1" w:themeTint="F2"/>
+          <w:u w:val="none"/>
+        </w:rPr>
+        <w:t xml:space="preserve">og navngitt seksjonenes start og slutt. </w:t>
+      </w:r>
+      <w:r>
+        <w:rPr>
+          <w:rStyle w:val="Hyperkobling"/>
+          <w:rFonts w:ascii="Calibri" w:hAnsi="Calibri" w:cs="Calibri"/>
+          <w:color w:val="0D0D0D" w:themeColor="text1" w:themeTint="F2"/>
+          <w:u w:val="none"/>
+        </w:rPr>
+        <w:t>Jeg har</w:t>
+      </w:r>
+      <w:r>
+        <w:rPr>
+          <w:rStyle w:val="Hyperkobling"/>
+          <w:rFonts w:ascii="Calibri" w:hAnsi="Calibri" w:cs="Calibri"/>
+          <w:color w:val="0D0D0D" w:themeColor="text1" w:themeTint="F2"/>
+          <w:u w:val="none"/>
+        </w:rPr>
+        <w:t xml:space="preserve"> også notert </w:t>
+      </w:r>
+      <w:r>
+        <w:rPr>
+          <w:rStyle w:val="Hyperkobling"/>
+          <w:rFonts w:ascii="Calibri" w:hAnsi="Calibri" w:cs="Calibri"/>
+          <w:color w:val="0D0D0D" w:themeColor="text1" w:themeTint="F2"/>
+          <w:u w:val="none"/>
+        </w:rPr>
+        <w:t xml:space="preserve">meg </w:t>
+      </w:r>
+      <w:r>
+        <w:rPr>
+          <w:rStyle w:val="Hyperkobling"/>
+          <w:rFonts w:ascii="Calibri" w:hAnsi="Calibri" w:cs="Calibri"/>
+          <w:color w:val="0D0D0D" w:themeColor="text1" w:themeTint="F2"/>
+          <w:u w:val="none"/>
+        </w:rPr>
+        <w:t xml:space="preserve">kommentarer underveis </w:t>
+      </w:r>
+      <w:r>
+        <w:rPr>
+          <w:rStyle w:val="Hyperkobling"/>
+          <w:rFonts w:ascii="Calibri" w:hAnsi="Calibri" w:cs="Calibri"/>
+          <w:color w:val="0D0D0D" w:themeColor="text1" w:themeTint="F2"/>
+          <w:u w:val="none"/>
+        </w:rPr>
+        <w:t xml:space="preserve">på enkelte koder </w:t>
+      </w:r>
+      <w:r>
+        <w:rPr>
+          <w:rStyle w:val="Hyperkobling"/>
+          <w:rFonts w:ascii="Calibri" w:hAnsi="Calibri" w:cs="Calibri"/>
+          <w:color w:val="0D0D0D" w:themeColor="text1" w:themeTint="F2"/>
+          <w:u w:val="none"/>
+        </w:rPr>
+        <w:t>for</w:t>
+      </w:r>
+      <w:r>
+        <w:rPr>
+          <w:rStyle w:val="Hyperkobling"/>
+          <w:rFonts w:ascii="Calibri" w:hAnsi="Calibri" w:cs="Calibri"/>
+          <w:color w:val="0D0D0D" w:themeColor="text1" w:themeTint="F2"/>
+          <w:u w:val="none"/>
+        </w:rPr>
+        <w:t xml:space="preserve"> å holde</w:t>
+      </w:r>
+      <w:r>
+        <w:rPr>
+          <w:rStyle w:val="Hyperkobling"/>
+          <w:rFonts w:ascii="Calibri" w:hAnsi="Calibri" w:cs="Calibri"/>
+          <w:color w:val="0D0D0D" w:themeColor="text1" w:themeTint="F2"/>
+          <w:u w:val="none"/>
+        </w:rPr>
+        <w:t xml:space="preserve"> lettere oversikt. </w:t>
+      </w:r>
+    </w:p>
+    <w:p>
+      <w:pPr>
+        <w:spacing w:line="360" w:lineRule="auto"/>
+        <w:rPr>
+          <w:rStyle w:val="Hyperkobling"/>
+          <w:rFonts w:ascii="Calibri" w:hAnsi="Calibri" w:cs="Calibri"/>
+          <w:color w:val="0D0D0D" w:themeColor="text1" w:themeTint="F2"/>
+          <w:u w:val="none"/>
+        </w:rPr>
+      </w:pPr>
+    </w:p>
+    <w:p>
+      <w:pPr>
+        <w:spacing w:line="360" w:lineRule="auto"/>
+        <w:rPr>
+          <w:rFonts w:ascii="Calibri" w:hAnsi="Calibri" w:cs="Calibri"/>
+        </w:rPr>
+      </w:pPr>
+    </w:p>
+    <w:p>
+      <w:pPr>
+        <w:spacing w:line="360" w:lineRule="auto"/>
+        <w:rPr>
+          <w:rFonts w:ascii="Calibri" w:hAnsi="Calibri" w:cs="Calibri"/>
+          <w:sz w:val="32"/>
+          <w:szCs w:val="32"/>
+        </w:rPr>
+      </w:pPr>
+      <w:r>
+        <w:rPr>
+          <w:rFonts w:ascii="Calibri" w:hAnsi="Calibri" w:cs="Calibri"/>
+          <w:sz w:val="32"/>
+          <w:szCs w:val="32"/>
+        </w:rPr>
+        <w:t>Kilder til all dokumentasjon brukt under eksamensarbeidet.</w:t>
+      </w:r>
+    </w:p>
+    <w:p>
+      <w:pPr>
+        <w:spacing w:line="360" w:lineRule="auto"/>
+        <w:rPr>
+          <w:rFonts w:ascii="Calibri" w:hAnsi="Calibri" w:cs="Calibri"/>
+          <w:b/>
+          <w:bCs/>
+        </w:rPr>
+      </w:pPr>
+      <w:r>
+        <w:rPr>
+          <w:rFonts w:ascii="Calibri" w:hAnsi="Calibri" w:cs="Calibri"/>
+          <w:b/>
+          <w:bCs/>
+        </w:rPr>
+        <w:t>Bekk.gitbook.no</w:t>
+      </w:r>
+    </w:p>
+    <w:p>
+      <w:pPr>
+        <w:spacing w:line="360" w:lineRule="auto"/>
+        <w:rPr>
+          <w:rFonts w:ascii="Calibri" w:hAnsi="Calibri" w:cs="Calibri"/>
+        </w:rPr>
+      </w:pPr>
+      <w:r>
+        <w:rPr>
+          <w:rFonts w:ascii="Calibri" w:hAnsi="Calibri" w:cs="Calibri"/>
+        </w:rPr>
+        <w:t>Kode til statiske knapper på index.html ble hentet herfra:</w:t>
+      </w:r>
+    </w:p>
+    <w:p>
+      <w:pPr>
+        <w:spacing w:line="360" w:lineRule="auto"/>
+        <w:rPr>
+          <w:rStyle w:val="Hyperkobling"/>
+          <w:rFonts w:ascii="Calibri" w:hAnsi="Calibri" w:cs="Calibri"/>
+        </w:rPr>
+      </w:pPr>
+      <w:hyperlink r:id="rId8" w:history="1">
+        <w:r>
+          <w:rPr>
+            <w:rStyle w:val="Hyperkobling"/>
+            <w:rFonts w:ascii="Calibri" w:hAnsi="Calibri" w:cs="Calibri"/>
+          </w:rPr>
+          <w:t>https://bekk.gitbook.io/web-intro/grunnleggende-webutvikling/cover-1/06-knapper</w:t>
+        </w:r>
+      </w:hyperlink>
+      <w:r>
+        <w:rPr>
+          <w:rStyle w:val="Hyperkobling"/>
+          <w:rFonts w:ascii="Calibri" w:hAnsi="Calibri" w:cs="Calibri"/>
+        </w:rPr>
+        <w:t xml:space="preserve">  </w:t>
+      </w:r>
+    </w:p>
+    <w:p>
+      <w:pPr>
+        <w:spacing w:line="360" w:lineRule="auto"/>
+        <w:rPr>
+          <w:rStyle w:val="Hyperkobling"/>
+          <w:rFonts w:ascii="Calibri" w:hAnsi="Calibri" w:cs="Calibri"/>
+          <w:color w:val="0D0D0D" w:themeColor="text1" w:themeTint="F2"/>
+          <w:u w:val="none"/>
+        </w:rPr>
+      </w:pPr>
+      <w:r>
+        <w:rPr>
+          <w:rStyle w:val="Hyperkobling"/>
+          <w:rFonts w:ascii="Calibri" w:hAnsi="Calibri" w:cs="Calibri"/>
+          <w:color w:val="0D0D0D" w:themeColor="text1" w:themeTint="F2"/>
+          <w:u w:val="none"/>
+        </w:rPr>
+        <w:t>Hentet: 13.11.24</w:t>
+      </w:r>
+    </w:p>
+    <w:p>
+      <w:pPr>
+        <w:spacing w:line="360" w:lineRule="auto"/>
+        <w:rPr>
+          <w:rStyle w:val="Hyperkobling"/>
+          <w:rFonts w:ascii="Calibri" w:hAnsi="Calibri" w:cs="Calibri"/>
+          <w:color w:val="0D0D0D" w:themeColor="text1" w:themeTint="F2"/>
+          <w:u w:val="none"/>
+        </w:rPr>
+      </w:pPr>
+    </w:p>
+    <w:p>
+      <w:pPr>
+        <w:spacing w:line="360" w:lineRule="auto"/>
+        <w:rPr>
+          <w:rFonts w:ascii="Calibri" w:hAnsi="Calibri" w:cs="Calibri"/>
+          <w:b/>
+          <w:bCs/>
+        </w:rPr>
+      </w:pPr>
+      <w:proofErr w:type="spellStart"/>
+      <w:r>
+        <w:rPr>
+          <w:rFonts w:ascii="Calibri" w:hAnsi="Calibri" w:cs="Calibri"/>
+          <w:b/>
+          <w:bCs/>
+        </w:rPr>
+        <w:t>ChatGPT</w:t>
+      </w:r>
+      <w:proofErr w:type="spellEnd"/>
+      <w:r>
+        <w:rPr>
+          <w:rFonts w:ascii="Calibri" w:hAnsi="Calibri" w:cs="Calibri"/>
+          <w:b/>
+          <w:bCs/>
+        </w:rPr>
+        <w:tab/>
+      </w:r>
+    </w:p>
+    <w:p>
+      <w:pPr>
+        <w:spacing w:line="360" w:lineRule="auto"/>
+        <w:rPr>
+          <w:rFonts w:ascii="Calibri" w:hAnsi="Calibri" w:cs="Calibri"/>
+        </w:rPr>
+      </w:pPr>
+      <w:r>
+        <w:rPr>
+          <w:rFonts w:ascii="Calibri" w:hAnsi="Calibri" w:cs="Calibri"/>
+          <w:b/>
+          <w:bCs/>
+        </w:rPr>
+        <w:lastRenderedPageBreak/>
+        <w:t>Prompt</w:t>
+      </w:r>
+      <w:r>
+        <w:rPr>
+          <w:rFonts w:ascii="Calibri" w:hAnsi="Calibri" w:cs="Calibri"/>
+        </w:rPr>
+        <w:t>: kode for avstand mellom linjer i samme seksjon:</w:t>
+      </w:r>
+    </w:p>
+    <w:p>
+      <w:pPr>
+        <w:spacing w:line="360" w:lineRule="auto"/>
+        <w:rPr>
+          <w:rFonts w:ascii="Calibri" w:hAnsi="Calibri" w:cs="Calibri"/>
+        </w:rPr>
+      </w:pPr>
+      <w:r>
+        <w:rPr>
+          <w:rFonts w:ascii="Calibri" w:hAnsi="Calibri" w:cs="Calibri"/>
+          <w:b/>
+          <w:bCs/>
+        </w:rPr>
+        <w:t>Resultat</w:t>
+      </w:r>
+      <w:r>
+        <w:rPr>
+          <w:rFonts w:ascii="Calibri" w:hAnsi="Calibri" w:cs="Calibri"/>
+        </w:rPr>
+        <w:t>: Line-</w:t>
+      </w:r>
+      <w:proofErr w:type="spellStart"/>
+      <w:r>
+        <w:rPr>
+          <w:rFonts w:ascii="Calibri" w:hAnsi="Calibri" w:cs="Calibri"/>
+        </w:rPr>
+        <w:t>height</w:t>
+      </w:r>
+      <w:proofErr w:type="spellEnd"/>
+      <w:proofErr w:type="gramStart"/>
+      <w:r>
+        <w:rPr>
+          <w:rFonts w:ascii="Calibri" w:hAnsi="Calibri" w:cs="Calibri"/>
+        </w:rPr>
+        <w:t>: ;</w:t>
+      </w:r>
+      <w:proofErr w:type="gramEnd"/>
+    </w:p>
+    <w:p>
+      <w:pPr>
+        <w:spacing w:line="360" w:lineRule="auto"/>
+        <w:rPr>
+          <w:rFonts w:ascii="Calibri" w:hAnsi="Calibri" w:cs="Calibri"/>
+        </w:rPr>
+      </w:pPr>
+    </w:p>
+    <w:p>
+      <w:pPr>
+        <w:spacing w:line="360" w:lineRule="auto"/>
+        <w:rPr>
+          <w:rFonts w:ascii="Calibri" w:hAnsi="Calibri" w:cs="Calibri"/>
+        </w:rPr>
+      </w:pPr>
+      <w:r>
+        <w:rPr>
+          <w:rFonts w:ascii="Calibri" w:hAnsi="Calibri" w:cs="Calibri"/>
+          <w:b/>
+          <w:bCs/>
+        </w:rPr>
+        <w:t>Prompt</w:t>
+      </w:r>
+      <w:r>
+        <w:rPr>
+          <w:rFonts w:ascii="Calibri" w:hAnsi="Calibri" w:cs="Calibri"/>
+        </w:rPr>
+        <w:t>: koder for lenking til seksjon på en annen side på samme nettsted:</w:t>
+      </w:r>
+    </w:p>
+    <w:p>
+      <w:pPr>
+        <w:spacing w:line="360" w:lineRule="auto"/>
+        <w:rPr>
+          <w:rFonts w:ascii="Calibri" w:hAnsi="Calibri" w:cs="Calibri"/>
+        </w:rPr>
+      </w:pPr>
+      <w:r>
+        <w:rPr>
+          <w:rFonts w:ascii="Calibri" w:hAnsi="Calibri" w:cs="Calibri"/>
+          <w:b/>
+          <w:bCs/>
+        </w:rPr>
+        <w:t>Resultat</w:t>
+      </w:r>
+      <w:r>
+        <w:rPr>
+          <w:rFonts w:ascii="Calibri" w:hAnsi="Calibri" w:cs="Calibri"/>
+        </w:rPr>
+        <w:t xml:space="preserve">: &lt;a </w:t>
+      </w:r>
+      <w:proofErr w:type="spellStart"/>
+      <w:r>
+        <w:rPr>
+          <w:rFonts w:ascii="Calibri" w:hAnsi="Calibri" w:cs="Calibri"/>
+        </w:rPr>
+        <w:t>href</w:t>
+      </w:r>
+      <w:proofErr w:type="spellEnd"/>
+      <w:r>
+        <w:rPr>
+          <w:rFonts w:ascii="Calibri" w:hAnsi="Calibri" w:cs="Calibri"/>
+        </w:rPr>
+        <w:t>="/side2.html#seksjon"&gt;Gå til seksjon på side2&lt;/a&gt;</w:t>
+      </w:r>
+    </w:p>
+    <w:p>
+      <w:pPr>
+        <w:spacing w:line="360" w:lineRule="auto"/>
+        <w:rPr>
+          <w:rFonts w:ascii="Calibri" w:hAnsi="Calibri" w:cs="Calibri"/>
+        </w:rPr>
+      </w:pPr>
+      <w:r>
+        <w:rPr>
+          <w:rFonts w:ascii="Calibri" w:hAnsi="Calibri" w:cs="Calibri"/>
+        </w:rPr>
+        <w:t>Hentet: 25.11.24</w:t>
+      </w:r>
+    </w:p>
+    <w:p>
+      <w:pPr>
+        <w:spacing w:line="360" w:lineRule="auto"/>
+        <w:rPr>
+          <w:rFonts w:ascii="Calibri" w:hAnsi="Calibri" w:cs="Calibri"/>
+        </w:rPr>
+      </w:pPr>
+    </w:p>
+    <w:p>
+      <w:pPr>
+        <w:spacing w:line="360" w:lineRule="auto"/>
+        <w:rPr>
+          <w:rFonts w:ascii="Calibri" w:hAnsi="Calibri" w:cs="Calibri"/>
+          <w:b/>
+          <w:bCs/>
+        </w:rPr>
+      </w:pPr>
+      <w:r>
+        <w:rPr>
+          <w:rFonts w:ascii="Calibri" w:hAnsi="Calibri" w:cs="Calibri"/>
+          <w:b/>
+          <w:bCs/>
+        </w:rPr>
+        <w:t>Ikoner</w:t>
+      </w:r>
+    </w:p>
+    <w:p>
+      <w:pPr>
+        <w:spacing w:line="360" w:lineRule="auto"/>
+        <w:rPr>
+          <w:rFonts w:ascii="Calibri" w:hAnsi="Calibri" w:cs="Calibri"/>
+        </w:rPr>
+      </w:pPr>
+      <w:r>
+        <w:rPr>
+          <w:rFonts w:ascii="Calibri" w:hAnsi="Calibri" w:cs="Calibri"/>
+        </w:rPr>
+        <w:t xml:space="preserve">I besvarelsen er det lenket til ikoner fra font </w:t>
+      </w:r>
+      <w:proofErr w:type="spellStart"/>
+      <w:r>
+        <w:rPr>
+          <w:rFonts w:ascii="Calibri" w:hAnsi="Calibri" w:cs="Calibri"/>
+        </w:rPr>
+        <w:t>awesome</w:t>
+      </w:r>
+      <w:proofErr w:type="spellEnd"/>
+      <w:r>
+        <w:rPr>
+          <w:rFonts w:ascii="Calibri" w:hAnsi="Calibri" w:cs="Calibri"/>
+        </w:rPr>
+        <w:t>, det er derfor ikke kopiert inn egne ikoner</w:t>
+      </w:r>
+      <w:r>
+        <w:rPr>
+          <w:rFonts w:ascii="Calibri" w:hAnsi="Calibri" w:cs="Calibri"/>
+        </w:rPr>
+        <w:t xml:space="preserve"> og har ikke lenker til eksterne ikoner. </w:t>
+      </w:r>
+    </w:p>
+    <w:p>
+      <w:pPr>
+        <w:spacing w:line="360" w:lineRule="auto"/>
+        <w:rPr>
+          <w:rFonts w:ascii="Calibri" w:hAnsi="Calibri" w:cs="Calibri"/>
+          <w:b/>
+          <w:bCs/>
+        </w:rPr>
+      </w:pPr>
+    </w:p>
+    <w:p>
+      <w:pPr>
+        <w:spacing w:line="360" w:lineRule="auto"/>
+        <w:rPr>
+          <w:rFonts w:ascii="Calibri" w:hAnsi="Calibri" w:cs="Calibri"/>
+          <w:b/>
+          <w:bCs/>
+        </w:rPr>
+      </w:pPr>
+      <w:r>
+        <w:rPr>
+          <w:rFonts w:ascii="Calibri" w:hAnsi="Calibri" w:cs="Calibri"/>
+          <w:b/>
+          <w:bCs/>
+        </w:rPr>
+        <w:t>W3schools</w:t>
+      </w:r>
+    </w:p>
+    <w:p>
+      <w:pPr>
+        <w:spacing w:line="360" w:lineRule="auto"/>
+        <w:rPr>
+          <w:rFonts w:ascii="Calibri" w:hAnsi="Calibri" w:cs="Calibri"/>
+        </w:rPr>
+      </w:pPr>
+      <w:r>
+        <w:rPr>
+          <w:rFonts w:ascii="Calibri" w:hAnsi="Calibri" w:cs="Calibri"/>
+        </w:rPr>
+        <w:t>Kode til brødsmulesti ble hentet herfra:</w:t>
+      </w:r>
+    </w:p>
+    <w:p>
+      <w:pPr>
+        <w:spacing w:line="360" w:lineRule="auto"/>
+        <w:rPr>
+          <w:rStyle w:val="Hyperkobling"/>
+          <w:rFonts w:ascii="Calibri" w:hAnsi="Calibri" w:cs="Calibri"/>
+        </w:rPr>
+      </w:pPr>
+      <w:hyperlink r:id="rId9" w:history="1">
+        <w:r>
+          <w:rPr>
+            <w:rStyle w:val="Hyperkobling"/>
+            <w:rFonts w:ascii="Calibri" w:hAnsi="Calibri" w:cs="Calibri"/>
+          </w:rPr>
+          <w:t>https://www.w3schools.com/howto/howto_css_breadcrumbs.asp</w:t>
+        </w:r>
+      </w:hyperlink>
+    </w:p>
+    <w:p>
+      <w:pPr>
+        <w:spacing w:line="360" w:lineRule="auto"/>
+        <w:rPr>
+          <w:rFonts w:ascii="Calibri" w:hAnsi="Calibri" w:cs="Calibri"/>
+          <w:color w:val="0D0D0D" w:themeColor="text1" w:themeTint="F2"/>
+        </w:rPr>
+      </w:pPr>
+      <w:r>
+        <w:rPr>
+          <w:rStyle w:val="Hyperkobling"/>
+          <w:rFonts w:ascii="Calibri" w:hAnsi="Calibri" w:cs="Calibri"/>
+          <w:color w:val="0D0D0D" w:themeColor="text1" w:themeTint="F2"/>
+          <w:u w:val="none"/>
+        </w:rPr>
+        <w:t>Hentet 25.11.24</w:t>
+      </w:r>
+    </w:p>
+    <w:p>
+      <w:pPr>
+        <w:spacing w:line="360" w:lineRule="auto"/>
+        <w:rPr>
+          <w:rFonts w:ascii="Calibri" w:hAnsi="Calibri" w:cs="Calibri"/>
+        </w:rPr>
+      </w:pPr>
+    </w:p>
+    <w:p>
+      <w:pPr>
+        <w:spacing w:line="360" w:lineRule="auto"/>
+        <w:jc w:val="center"/>
+        <w:rPr>
+          <w:rFonts w:ascii="Calibri" w:hAnsi="Calibri" w:cs="Calibri"/>
+          <w:sz w:val="36"/>
+          <w:szCs w:val="36"/>
+        </w:rPr>
+      </w:pPr>
+      <w:r>
+        <w:rPr>
+          <w:rFonts w:ascii="Calibri" w:hAnsi="Calibri" w:cs="Calibri"/>
+          <w:sz w:val="36"/>
+          <w:szCs w:val="36"/>
+        </w:rPr>
+        <w:t xml:space="preserve">Link til </w:t>
+      </w:r>
+      <w:proofErr w:type="spellStart"/>
+      <w:r>
+        <w:rPr>
+          <w:rFonts w:ascii="Calibri" w:hAnsi="Calibri" w:cs="Calibri"/>
+          <w:sz w:val="36"/>
+          <w:szCs w:val="36"/>
+        </w:rPr>
+        <w:t>public</w:t>
+      </w:r>
+      <w:proofErr w:type="spellEnd"/>
+      <w:r>
+        <w:rPr>
+          <w:rFonts w:ascii="Calibri" w:hAnsi="Calibri" w:cs="Calibri"/>
+          <w:sz w:val="36"/>
+          <w:szCs w:val="36"/>
+        </w:rPr>
+        <w:t xml:space="preserve"> </w:t>
+      </w:r>
+      <w:proofErr w:type="spellStart"/>
+      <w:r>
+        <w:rPr>
+          <w:rFonts w:ascii="Calibri" w:hAnsi="Calibri" w:cs="Calibri"/>
+          <w:sz w:val="36"/>
+          <w:szCs w:val="36"/>
+        </w:rPr>
+        <w:t>github</w:t>
+      </w:r>
+      <w:proofErr w:type="spellEnd"/>
+      <w:r>
+        <w:rPr>
+          <w:rFonts w:ascii="Calibri" w:hAnsi="Calibri" w:cs="Calibri"/>
+          <w:sz w:val="36"/>
+          <w:szCs w:val="36"/>
+        </w:rPr>
+        <w:t xml:space="preserve"> </w:t>
+      </w:r>
+      <w:proofErr w:type="spellStart"/>
+      <w:r>
+        <w:rPr>
+          <w:rFonts w:ascii="Calibri" w:hAnsi="Calibri" w:cs="Calibri"/>
+          <w:sz w:val="36"/>
+          <w:szCs w:val="36"/>
+        </w:rPr>
+        <w:t>repo</w:t>
+      </w:r>
+      <w:r>
+        <w:rPr>
+          <w:rFonts w:ascii="Calibri" w:hAnsi="Calibri" w:cs="Calibri"/>
+          <w:sz w:val="36"/>
+          <w:szCs w:val="36"/>
+        </w:rPr>
+        <w:t>sitory</w:t>
+      </w:r>
+      <w:proofErr w:type="spellEnd"/>
+    </w:p>
+    <w:p>
+      <w:pPr>
+        <w:spacing w:line="360" w:lineRule="auto"/>
+        <w:rPr>
+          <w:rFonts w:ascii="Calibri" w:hAnsi="Calibri" w:cs="Calibri"/>
+        </w:rPr>
+      </w:pPr>
+    </w:p>
+    <w:p>
+      <w:pPr>
+        <w:spacing w:line="360" w:lineRule="auto"/>
+        <w:jc w:val="center"/>
+        <w:rPr>
+          <w:rFonts w:ascii="Calibri" w:hAnsi="Calibri" w:cs="Calibri"/>
+          <w:sz w:val="32"/>
+          <w:szCs w:val="32"/>
+        </w:rPr>
+      </w:pPr>
+      <w:hyperlink r:id="rId10" w:history="1">
+        <w:r>
+          <w:rPr>
+            <w:rStyle w:val="Hyperkobling"/>
+            <w:rFonts w:ascii="Calibri" w:hAnsi="Calibri" w:cs="Calibri"/>
+            <w:sz w:val="32"/>
+            <w:szCs w:val="32"/>
+          </w:rPr>
+          <w:t>https://github.com/Amandatorst/E</w:t>
+        </w:r>
+        <w:r>
+          <w:rPr>
+            <w:rStyle w:val="Hyperkobling"/>
+            <w:rFonts w:ascii="Calibri" w:hAnsi="Calibri" w:cs="Calibri"/>
+            <w:sz w:val="32"/>
+            <w:szCs w:val="32"/>
+          </w:rPr>
+          <w:t>k</w:t>
+        </w:r>
+        <w:r>
+          <w:rPr>
+            <w:rStyle w:val="Hyperkobling"/>
+            <w:rFonts w:ascii="Calibri" w:hAnsi="Calibri" w:cs="Calibri"/>
+            <w:sz w:val="32"/>
+            <w:szCs w:val="32"/>
+          </w:rPr>
+          <w:t>samen.Nettbu</w:t>
+        </w:r>
+        <w:r>
+          <w:rPr>
+            <w:rStyle w:val="Hyperkobling"/>
+            <w:rFonts w:ascii="Calibri" w:hAnsi="Calibri" w:cs="Calibri"/>
+            <w:sz w:val="32"/>
+            <w:szCs w:val="32"/>
+          </w:rPr>
+          <w:t>t</w:t>
+        </w:r>
+        <w:r>
+          <w:rPr>
+            <w:rStyle w:val="Hyperkobling"/>
+            <w:rFonts w:ascii="Calibri" w:hAnsi="Calibri" w:cs="Calibri"/>
+            <w:sz w:val="32"/>
+            <w:szCs w:val="32"/>
+          </w:rPr>
+          <w:t>ikk</w:t>
+        </w:r>
+      </w:hyperlink>
+    </w:p>
+    <w:p>
+      <w:pPr>
+        <w:spacing w:line="360" w:lineRule="auto"/>
+        <w:rPr>
+          <w:rFonts w:ascii="Calibri" w:hAnsi="Calibri" w:cs="Calibri"/>
+        </w:rPr>
+      </w:pPr>
+    </w:p>
+    <w:p>
+      <w:pPr>
+        <w:spacing w:line="360" w:lineRule="auto"/>
+        <w:rPr>
+          <w:rFonts w:ascii="Calibri" w:hAnsi="Calibri" w:cs="Calibri"/>
+        </w:rPr>
+      </w:pPr>
+    </w:p>
+    <w:p>
+      <w:pPr>
+        <w:spacing w:line="360" w:lineRule="auto"/>
+        <w:rPr>
+          <w:rFonts w:ascii="Calibri" w:hAnsi="Calibri" w:cs="Calibri"/>
+        </w:rPr>
+      </w:pPr>
+    </w:p>
+    <w:p>
+      <w:pPr>
+        <w:spacing w:line="360" w:lineRule="auto"/>
+        <w:rPr>
+          <w:rFonts w:ascii="Calibri" w:hAnsi="Calibri" w:cs="Calibri"/>
+        </w:rPr>
+      </w:pPr>
+    </w:p>
+    <w:p>
+      <w:pPr>
+        <w:spacing w:line="360" w:lineRule="auto"/>
+        <w:rPr>
+          <w:rFonts w:ascii="Calibri" w:hAnsi="Calibri" w:cs="Calibri"/>
+        </w:rPr>
+      </w:pPr>
+      <w:r>
+        <w:rPr>
+          <w:rFonts w:ascii="Calibri" w:hAnsi="Calibri" w:cs="Calibri"/>
+        </w:rPr>
         <w:t xml:space="preserve">    NB: Mangler dokumentet, settes karakteren til F.</w:t>
       </w:r>
     </w:p>
+    <w:p>
+      <w:pPr>
+        <w:spacing w:line="360" w:lineRule="auto"/>
+        <w:rPr>
+          <w:rFonts w:ascii="Calibri" w:hAnsi="Calibri" w:cs="Calibri"/>
+        </w:rPr>
+      </w:pPr>
+    </w:p>
     <w:sectPr>
-      <w:headerReference w:type="default" r:id="rId8"/>
+      <w:headerReference w:type="default" r:id="rId11"/>
       <w:pgSz w:w="11906" w:h="16838"/>
       <w:pgMar w:top="1417" w:right="1417" w:bottom="1417" w:left="1417" w:header="708" w:footer="708" w:gutter="0"/>
       <w:cols w:space="708"/>
@@ -139,10 +1802,76 @@
       <w:t>Amanda Torstensen</w:t>
     </w:r>
     <w:r>
+      <w:t xml:space="preserve"> </w:t>
+    </w:r>
+    <w:r>
+      <w:tab/>
+    </w:r>
+    <w:r>
+      <w:t>Studentnummer</w:t>
+    </w:r>
+    <w:r>
+      <w:rPr>
+        <w:rFonts w:eastAsia="Times New Roman" w:cs="Times New Roman"/>
+        <w:kern w:val="0"/>
+        <w:lang w:eastAsia="nb-NO"/>
+        <w14:ligatures w14:val="none"/>
+      </w:rPr>
+      <w:t>:</w:t>
+    </w:r>
+    <w:r>
+      <w:rPr>
+        <w:rFonts w:eastAsia="Times New Roman" w:cs="Times New Roman"/>
+        <w:kern w:val="0"/>
+        <w:lang w:eastAsia="nb-NO"/>
+        <w14:ligatures w14:val="none"/>
+      </w:rPr>
+      <w:t xml:space="preserve"> 243737</w:t>
+    </w:r>
+    <w:r>
+      <w:rPr>
+        <w:rFonts w:eastAsia="Times New Roman" w:cs="Times New Roman"/>
+        <w:kern w:val="0"/>
+        <w:lang w:eastAsia="nb-NO"/>
+        <w14:ligatures w14:val="none"/>
+      </w:rPr>
+      <w:tab/>
+    </w:r>
+    <w:r>
+      <w:t>Kandidatn</w:t>
+    </w:r>
+    <w:r>
+      <w:t>umme</w:t>
+    </w:r>
+    <w:r>
+      <w:t xml:space="preserve">r: </w:t>
+    </w:r>
+    <w:r>
+      <w:t>372</w:t>
+    </w:r>
+  </w:p>
+  <w:p>
+    <w:pPr>
+      <w:pStyle w:val="Topptekst"/>
+    </w:pPr>
+    <w:r>
       <w:tab/>
     </w:r>
     <w:r>
       <w:tab/>
+    </w:r>
+  </w:p>
+  <w:p>
+    <w:pPr>
+      <w:pStyle w:val="Topptekst"/>
+    </w:pPr>
+    <w:r>
+      <w:tab/>
+    </w:r>
+    <w:r>
+      <w:tab/>
+    </w:r>
+    <w:r>
       <w:t>29.11.24</w:t>
     </w:r>
   </w:p>
@@ -903,7 +2632,6 @@
   <w:style w:type="character" w:default="1" w:styleId="Standardskriftforavsnitt">
     <w:name w:val="Default Paragraph Font"/>
     <w:uiPriority w:val="1"/>
-    <w:semiHidden/>
     <w:unhideWhenUsed/>
   </w:style>
   <w:style w:type="table" w:default="1" w:styleId="Vanligtabell">
@@ -1281,6 +3009,18 @@
     <w:rPr>
       <w:color w:val="605E5C"/>
       <w:shd w:val="clear" w:color="auto" w:fill="E1DFDD"/>
+    </w:rPr>
+  </w:style>
+  <w:style w:type="character" w:styleId="Fulgthyperkobling">
+    <w:name w:val="FollowedHyperlink"/>
+    <w:basedOn w:val="Standardskriftforavsnitt"/>
+    <w:uiPriority w:val="99"/>
+    <w:semiHidden/>
+    <w:unhideWhenUsed/>
+    <w:rsid w:val="00454F59"/>
+    <w:rPr>
+      <w:color w:val="96607D" w:themeColor="followedHyperlink"/>
+      <w:u w:val="single"/>
     </w:rPr>
   </w:style>
 </w:styles>

</xml_diff>